<commit_message>
Created doc about analysis and design of web app
</commit_message>
<xml_diff>
--- a/Tercera Entrega/Metodología para contribuir a Apache Software Foundation.docx
+++ b/Tercera Entrega/Metodología para contribuir a Apache Software Foundation.docx
@@ -1,6 +1,6 @@
 
 <file path=word/document.xml><?xml version="1.0" encoding="utf-8"?>
-<w:document xmlns:wpc="http://schemas.microsoft.com/office/word/2010/wordprocessingCanvas" xmlns:cx="http://schemas.microsoft.com/office/drawing/2014/chartex" xmlns:cx1="http://schemas.microsoft.com/office/drawing/2015/9/8/chartex" xmlns:mc="http://schemas.openxmlformats.org/markup-compatibility/2006" xmlns:o="urn:schemas-microsoft-com:office:office" xmlns:r="http://schemas.openxmlformats.org/officeDocument/2006/relationships" xmlns:m="http://schemas.openxmlformats.org/officeDocument/2006/math" xmlns:v="urn:schemas-microsoft-com:vml" xmlns:wp14="http://schemas.microsoft.com/office/word/2010/wordprocessingDrawing" xmlns:wp="http://schemas.openxmlformats.org/drawingml/2006/wordprocessingDrawing" xmlns:w10="urn:schemas-microsoft-com:office:word" xmlns:w="http://schemas.openxmlformats.org/wordprocessingml/2006/main" xmlns:w14="http://schemas.microsoft.com/office/word/2010/wordml" xmlns:w15="http://schemas.microsoft.com/office/word/2012/wordml" xmlns:w16se="http://schemas.microsoft.com/office/word/2015/wordml/symex" xmlns:wpg="http://schemas.microsoft.com/office/word/2010/wordprocessingGroup" xmlns:wpi="http://schemas.microsoft.com/office/word/2010/wordprocessingInk" xmlns:wne="http://schemas.microsoft.com/office/word/2006/wordml" xmlns:wps="http://schemas.microsoft.com/office/word/2010/wordprocessingShape" mc:Ignorable="w14 w15 w16se wp14">
+<w:document xmlns:wpc="http://schemas.microsoft.com/office/word/2010/wordprocessingCanvas" xmlns:cx="http://schemas.microsoft.com/office/drawing/2014/chartex" xmlns:cx1="http://schemas.microsoft.com/office/drawing/2015/9/8/chartex" xmlns:cx2="http://schemas.microsoft.com/office/drawing/2015/10/21/chartex" xmlns:cx3="http://schemas.microsoft.com/office/drawing/2016/5/9/chartex" xmlns:cx4="http://schemas.microsoft.com/office/drawing/2016/5/10/chartex" xmlns:cx5="http://schemas.microsoft.com/office/drawing/2016/5/11/chartex" xmlns:cx6="http://schemas.microsoft.com/office/drawing/2016/5/12/chartex" xmlns:cx7="http://schemas.microsoft.com/office/drawing/2016/5/13/chartex" xmlns:cx8="http://schemas.microsoft.com/office/drawing/2016/5/14/chartex" xmlns:mc="http://schemas.openxmlformats.org/markup-compatibility/2006" xmlns:aink="http://schemas.microsoft.com/office/drawing/2016/ink" xmlns:am3d="http://schemas.microsoft.com/office/drawing/2017/model3d" xmlns:o="urn:schemas-microsoft-com:office:office" xmlns:r="http://schemas.openxmlformats.org/officeDocument/2006/relationships" xmlns:m="http://schemas.openxmlformats.org/officeDocument/2006/math" xmlns:v="urn:schemas-microsoft-com:vml" xmlns:wp14="http://schemas.microsoft.com/office/word/2010/wordprocessingDrawing" xmlns:wp="http://schemas.openxmlformats.org/drawingml/2006/wordprocessingDrawing" xmlns:w10="urn:schemas-microsoft-com:office:word" xmlns:w="http://schemas.openxmlformats.org/wordprocessingml/2006/main" xmlns:w14="http://schemas.microsoft.com/office/word/2010/wordml" xmlns:w15="http://schemas.microsoft.com/office/word/2012/wordml" xmlns:w16cid="http://schemas.microsoft.com/office/word/2016/wordml/cid" xmlns:w16se="http://schemas.microsoft.com/office/word/2015/wordml/symex" xmlns:wpg="http://schemas.microsoft.com/office/word/2010/wordprocessingGroup" xmlns:wpi="http://schemas.microsoft.com/office/word/2010/wordprocessingInk" xmlns:wne="http://schemas.microsoft.com/office/word/2006/wordml" xmlns:wps="http://schemas.microsoft.com/office/word/2010/wordprocessingShape" mc:Ignorable="w14 w15 w16se w16cid wp14">
   <w:body>
     <w:p>
       <w:pPr>
@@ -164,14 +164,12 @@
       <w:r>
         <w:t xml:space="preserve">En la plataforma de control de versiones </w:t>
       </w:r>
-      <w:proofErr w:type="spellStart"/>
       <w:r>
         <w:rPr>
           <w:i/>
         </w:rPr>
         <w:t>Git</w:t>
       </w:r>
-      <w:proofErr w:type="spellEnd"/>
       <w:r>
         <w:t xml:space="preserve">, cuando un desarrollador modifica código fuente de un cierto software con el fin de implementar una nueva característica, se lleva a cabo un </w:t>
       </w:r>
@@ -230,6 +228,7 @@
           <w:id w:val="-48387812"/>
           <w:citation/>
         </w:sdtPr>
+        <w:sdtEndPr/>
         <w:sdtContent>
           <w:r>
             <w:fldChar w:fldCharType="begin"/>
@@ -303,7 +302,7 @@
           <w:lang w:eastAsia="es-MX"/>
         </w:rPr>
         <w:drawing>
-          <wp:inline distT="0" distB="0" distL="0" distR="0" wp14:anchorId="17F1AD4B" wp14:editId="7C650A25">
+          <wp:inline distT="0" distB="0" distL="0" distR="0" wp14:anchorId="6427CF9E" wp14:editId="6654D8F5">
             <wp:extent cx="4851914" cy="2406770"/>
             <wp:effectExtent l="0" t="0" r="6350" b="0"/>
             <wp:docPr id="10" name="Imagen 10"/>
@@ -351,32 +350,23 @@
         <w:pStyle w:val="Descripcin"/>
         <w:jc w:val="center"/>
       </w:pPr>
-      <w:proofErr w:type="spellStart"/>
-      <w:r>
-        <w:t>Fig</w:t>
-      </w:r>
-      <w:proofErr w:type="spellEnd"/>
-      <w:r>
-        <w:t xml:space="preserve">, </w:t>
-      </w:r>
-      <w:r>
-        <w:fldChar w:fldCharType="begin"/>
-      </w:r>
-      <w:r>
-        <w:instrText xml:space="preserve"> SEQ Fig, \* ARABIC </w:instrText>
-      </w:r>
-      <w:r>
-        <w:fldChar w:fldCharType="separate"/>
-      </w:r>
-      <w:r>
-        <w:rPr>
-          <w:noProof/>
-        </w:rPr>
-        <w:t>1</w:t>
-      </w:r>
-      <w:r>
-        <w:fldChar w:fldCharType="end"/>
-      </w:r>
+      <w:r>
+        <w:t>Fi</w:t>
+      </w:r>
+      <w:r>
+        <w:t>g.</w:t>
+      </w:r>
+      <w:r>
+        <w:t xml:space="preserve"> </w:t>
+      </w:r>
+      <w:fldSimple w:instr=" SEQ Fig, \* ARABIC ">
+        <w:r>
+          <w:rPr>
+            <w:noProof/>
+          </w:rPr>
+          <w:t>1</w:t>
+        </w:r>
+      </w:fldSimple>
       <w:r>
         <w:t xml:space="preserve"> Repositorios en GitHub</w:t>
       </w:r>
@@ -441,7 +431,7 @@
           <w:lang w:eastAsia="es-MX"/>
         </w:rPr>
         <w:drawing>
-          <wp:inline distT="0" distB="0" distL="0" distR="0" wp14:anchorId="2DFD075C" wp14:editId="0E00AB6D">
+          <wp:inline distT="0" distB="0" distL="0" distR="0" wp14:anchorId="601412CF" wp14:editId="7D2266F0">
             <wp:extent cx="3062378" cy="1978546"/>
             <wp:effectExtent l="0" t="0" r="5080" b="3175"/>
             <wp:docPr id="12" name="Imagen 12"/>
@@ -492,32 +482,23 @@
           <w:i w:val="0"/>
         </w:rPr>
       </w:pPr>
-      <w:proofErr w:type="spellStart"/>
       <w:r>
         <w:t>Fig</w:t>
       </w:r>
-      <w:proofErr w:type="spellEnd"/>
-      <w:r>
-        <w:t xml:space="preserve">, </w:t>
-      </w:r>
-      <w:r>
-        <w:fldChar w:fldCharType="begin"/>
-      </w:r>
-      <w:r>
-        <w:instrText xml:space="preserve"> SEQ Fig, \* ARABIC </w:instrText>
-      </w:r>
-      <w:r>
-        <w:fldChar w:fldCharType="separate"/>
-      </w:r>
-      <w:r>
-        <w:rPr>
-          <w:noProof/>
-        </w:rPr>
-        <w:t>2</w:t>
-      </w:r>
-      <w:r>
-        <w:fldChar w:fldCharType="end"/>
-      </w:r>
+      <w:r>
+        <w:t>.</w:t>
+      </w:r>
+      <w:r>
+        <w:t xml:space="preserve"> </w:t>
+      </w:r>
+      <w:fldSimple w:instr=" SEQ Fig, \* ARABIC ">
+        <w:r>
+          <w:rPr>
+            <w:noProof/>
+          </w:rPr>
+          <w:t>2</w:t>
+        </w:r>
+      </w:fldSimple>
       <w:r>
         <w:t xml:space="preserve"> Repositorio donde se crea el </w:t>
       </w:r>
@@ -604,7 +585,7 @@
           <w:lang w:eastAsia="es-MX"/>
         </w:rPr>
         <w:drawing>
-          <wp:inline distT="0" distB="0" distL="0" distR="0" wp14:anchorId="1D85BE5E" wp14:editId="44B56BC1">
+          <wp:inline distT="0" distB="0" distL="0" distR="0" wp14:anchorId="2BD3F9ED" wp14:editId="7E27D2EF">
             <wp:extent cx="2903097" cy="1798465"/>
             <wp:effectExtent l="0" t="0" r="0" b="0"/>
             <wp:docPr id="7" name="Imagen 7"/>
@@ -652,32 +633,23 @@
         <w:pStyle w:val="Descripcin"/>
         <w:jc w:val="center"/>
       </w:pPr>
-      <w:proofErr w:type="spellStart"/>
       <w:r>
         <w:t>Fig</w:t>
       </w:r>
-      <w:proofErr w:type="spellEnd"/>
-      <w:r>
-        <w:t xml:space="preserve">, </w:t>
-      </w:r>
-      <w:r>
-        <w:fldChar w:fldCharType="begin"/>
-      </w:r>
-      <w:r>
-        <w:instrText xml:space="preserve"> SEQ Fig, \* ARABIC </w:instrText>
-      </w:r>
-      <w:r>
-        <w:fldChar w:fldCharType="separate"/>
-      </w:r>
-      <w:r>
-        <w:rPr>
-          <w:noProof/>
-        </w:rPr>
-        <w:t>3</w:t>
-      </w:r>
-      <w:r>
-        <w:fldChar w:fldCharType="end"/>
-      </w:r>
+      <w:r>
+        <w:t>.</w:t>
+      </w:r>
+      <w:r>
+        <w:t xml:space="preserve"> </w:t>
+      </w:r>
+      <w:fldSimple w:instr=" SEQ Fig, \* ARABIC ">
+        <w:r>
+          <w:rPr>
+            <w:noProof/>
+          </w:rPr>
+          <w:t>3</w:t>
+        </w:r>
+      </w:fldSimple>
       <w:r>
         <w:t xml:space="preserve"> Creación del </w:t>
       </w:r>
@@ -801,7 +773,7 @@
           <w:lang w:eastAsia="es-MX"/>
         </w:rPr>
         <w:drawing>
-          <wp:inline distT="0" distB="0" distL="0" distR="0" wp14:anchorId="3402B6E9" wp14:editId="59CF424E">
+          <wp:inline distT="0" distB="0" distL="0" distR="0" wp14:anchorId="58D412DC" wp14:editId="5AE45B76">
             <wp:extent cx="2779414" cy="1824765"/>
             <wp:effectExtent l="0" t="0" r="1905" b="4445"/>
             <wp:docPr id="8" name="Imagen 8"/>
@@ -849,32 +821,23 @@
         <w:pStyle w:val="Descripcin"/>
         <w:jc w:val="center"/>
       </w:pPr>
-      <w:proofErr w:type="spellStart"/>
       <w:r>
         <w:t>Fig</w:t>
       </w:r>
-      <w:proofErr w:type="spellEnd"/>
-      <w:r>
-        <w:t xml:space="preserve">, </w:t>
-      </w:r>
-      <w:r>
-        <w:fldChar w:fldCharType="begin"/>
-      </w:r>
-      <w:r>
-        <w:instrText xml:space="preserve"> SEQ Fig, \* ARABIC </w:instrText>
-      </w:r>
-      <w:r>
-        <w:fldChar w:fldCharType="separate"/>
-      </w:r>
-      <w:r>
-        <w:rPr>
-          <w:noProof/>
-        </w:rPr>
-        <w:t>4</w:t>
-      </w:r>
-      <w:r>
-        <w:fldChar w:fldCharType="end"/>
-      </w:r>
+      <w:r>
+        <w:t>.</w:t>
+      </w:r>
+      <w:r>
+        <w:t xml:space="preserve"> </w:t>
+      </w:r>
+      <w:fldSimple w:instr=" SEQ Fig, \* ARABIC ">
+        <w:r>
+          <w:rPr>
+            <w:noProof/>
+          </w:rPr>
+          <w:t>4</w:t>
+        </w:r>
+      </w:fldSimple>
       <w:r>
         <w:t xml:space="preserve"> Detallando el </w:t>
       </w:r>
@@ -973,7 +936,7 @@
           <w:lang w:eastAsia="es-MX"/>
         </w:rPr>
         <w:drawing>
-          <wp:inline distT="0" distB="0" distL="0" distR="0" wp14:anchorId="2EFCC207" wp14:editId="09364DEC">
+          <wp:inline distT="0" distB="0" distL="0" distR="0" wp14:anchorId="05959A08" wp14:editId="5742E86A">
             <wp:extent cx="2752253" cy="1975581"/>
             <wp:effectExtent l="0" t="0" r="0" b="5715"/>
             <wp:docPr id="9" name="Imagen 9"/>
@@ -1021,32 +984,23 @@
         <w:pStyle w:val="Descripcin"/>
         <w:jc w:val="center"/>
       </w:pPr>
-      <w:proofErr w:type="spellStart"/>
       <w:r>
         <w:t>Fig</w:t>
       </w:r>
-      <w:proofErr w:type="spellEnd"/>
-      <w:r>
-        <w:t xml:space="preserve">, </w:t>
-      </w:r>
-      <w:r>
-        <w:fldChar w:fldCharType="begin"/>
-      </w:r>
-      <w:r>
-        <w:instrText xml:space="preserve"> SEQ Fig, \* ARABIC </w:instrText>
-      </w:r>
-      <w:r>
-        <w:fldChar w:fldCharType="separate"/>
-      </w:r>
-      <w:r>
-        <w:rPr>
-          <w:noProof/>
-        </w:rPr>
-        <w:t>5</w:t>
-      </w:r>
-      <w:r>
-        <w:fldChar w:fldCharType="end"/>
-      </w:r>
+      <w:r>
+        <w:t>.</w:t>
+      </w:r>
+      <w:r>
+        <w:t xml:space="preserve"> </w:t>
+      </w:r>
+      <w:fldSimple w:instr=" SEQ Fig, \* ARABIC ">
+        <w:r>
+          <w:rPr>
+            <w:noProof/>
+          </w:rPr>
+          <w:t>5</w:t>
+        </w:r>
+      </w:fldSimple>
       <w:r>
         <w:t xml:space="preserve"> </w:t>
       </w:r>
@@ -1115,27 +1069,17 @@
       <w:r>
         <w:t xml:space="preserve">Es una secuencia de pasos para desarrollar un proyecto basado en </w:t>
       </w:r>
-      <w:proofErr w:type="spellStart"/>
       <w:r>
         <w:rPr>
           <w:i/>
         </w:rPr>
         <w:t>Git</w:t>
       </w:r>
-      <w:proofErr w:type="spellEnd"/>
       <w:r>
         <w:t xml:space="preserve"> </w:t>
       </w:r>
       <w:r>
-        <w:t xml:space="preserve">publicado por </w:t>
-      </w:r>
-      <w:proofErr w:type="spellStart"/>
-      <w:r>
-        <w:t>Vincent</w:t>
-      </w:r>
-      <w:proofErr w:type="spellEnd"/>
-      <w:r>
-        <w:t xml:space="preserve"> </w:t>
+        <w:t xml:space="preserve">publicado por Vincent </w:t>
       </w:r>
       <w:proofErr w:type="spellStart"/>
       <w:r>
@@ -1150,6 +1094,7 @@
           <w:id w:val="-1241629214"/>
           <w:citation/>
         </w:sdtPr>
+        <w:sdtEndPr/>
         <w:sdtContent>
           <w:r>
             <w:fldChar w:fldCharType="begin"/>
@@ -1274,7 +1219,7 @@
           <w:lang w:eastAsia="es-MX"/>
         </w:rPr>
         <w:drawing>
-          <wp:inline distT="0" distB="0" distL="0" distR="0">
+          <wp:inline distT="0" distB="0" distL="0" distR="0" wp14:anchorId="3CDB1D99" wp14:editId="3D0B506C">
             <wp:extent cx="5490470" cy="3122763"/>
             <wp:effectExtent l="0" t="0" r="0" b="1905"/>
             <wp:docPr id="4" name="Imagen 4" descr="C:\Users\alumnos.biblioteca\Desktop\gitflow.png"/>
@@ -1331,32 +1276,23 @@
           <w:i w:val="0"/>
         </w:rPr>
       </w:pPr>
-      <w:proofErr w:type="spellStart"/>
       <w:r>
         <w:t>Fig</w:t>
       </w:r>
-      <w:proofErr w:type="spellEnd"/>
-      <w:r>
-        <w:t xml:space="preserve">, </w:t>
-      </w:r>
-      <w:r>
-        <w:fldChar w:fldCharType="begin"/>
-      </w:r>
-      <w:r>
-        <w:instrText xml:space="preserve"> SEQ Fig, \* ARABIC </w:instrText>
-      </w:r>
-      <w:r>
-        <w:fldChar w:fldCharType="separate"/>
-      </w:r>
-      <w:r>
-        <w:rPr>
-          <w:noProof/>
-        </w:rPr>
-        <w:t>6</w:t>
-      </w:r>
-      <w:r>
-        <w:fldChar w:fldCharType="end"/>
-      </w:r>
+      <w:r>
+        <w:t>.</w:t>
+      </w:r>
+      <w:r>
+        <w:t xml:space="preserve"> </w:t>
+      </w:r>
+      <w:fldSimple w:instr=" SEQ Fig, \* ARABIC ">
+        <w:r>
+          <w:rPr>
+            <w:noProof/>
+          </w:rPr>
+          <w:t>6</w:t>
+        </w:r>
+      </w:fldSimple>
       <w:r>
         <w:t xml:space="preserve"> Ejemplo de un </w:t>
       </w:r>
@@ -1414,6 +1350,7 @@
           <w:id w:val="-8912777"/>
           <w:citation/>
         </w:sdtPr>
+        <w:sdtEndPr/>
         <w:sdtContent>
           <w:r>
             <w:fldChar w:fldCharType="begin"/>
@@ -1446,8 +1383,6 @@
           </w:r>
         </w:sdtContent>
       </w:sdt>
-      <w:bookmarkStart w:id="0" w:name="_GoBack"/>
-      <w:bookmarkEnd w:id="0"/>
       <w:r>
         <w:t>.</w:t>
       </w:r>
@@ -1682,11 +1617,9 @@
       <w:r>
         <w:t xml:space="preserve">Proporcionar una organización colaborativa, </w:t>
       </w:r>
-      <w:proofErr w:type="spellStart"/>
-      <w:r>
-        <w:t>libvre</w:t>
-      </w:r>
-      <w:proofErr w:type="spellEnd"/>
+      <w:r>
+        <w:t>libre</w:t>
+      </w:r>
       <w:r>
         <w:t xml:space="preserve"> de desarrollo de software al proveer la infraestructura necesaria para que los proyectos sean realizados.</w:t>
       </w:r>
@@ -2095,14 +2028,12 @@
         <w:lastRenderedPageBreak/>
         <w:t xml:space="preserve">Apache Marmotta está basado en </w:t>
       </w:r>
-      <w:proofErr w:type="spellStart"/>
       <w:r>
         <w:rPr>
           <w:i/>
         </w:rPr>
         <w:t>Git</w:t>
       </w:r>
-      <w:proofErr w:type="spellEnd"/>
       <w:r>
         <w:t xml:space="preserve"> y en </w:t>
       </w:r>
@@ -2304,6 +2235,7 @@
     </w:p>
     <w:p>
       <w:pPr>
+        <w:keepNext/>
         <w:jc w:val="center"/>
       </w:pPr>
       <w:r>
@@ -2312,7 +2244,7 @@
           <w:lang w:eastAsia="es-MX"/>
         </w:rPr>
         <w:drawing>
-          <wp:inline distT="0" distB="0" distL="0" distR="0">
+          <wp:inline distT="0" distB="0" distL="0" distR="0" wp14:anchorId="761910E7" wp14:editId="3AAA6DAC">
             <wp:extent cx="2381250" cy="3276600"/>
             <wp:effectExtent l="0" t="0" r="0" b="0"/>
             <wp:docPr id="5" name="Imagen 5" descr="gitflow"/>
@@ -2363,6 +2295,34 @@
     </w:p>
     <w:p>
       <w:pPr>
+        <w:pStyle w:val="Descripcin"/>
+        <w:jc w:val="center"/>
+      </w:pPr>
+      <w:r>
+        <w:t xml:space="preserve">Fig. </w:t>
+      </w:r>
+      <w:r>
+        <w:t>7</w:t>
+      </w:r>
+      <w:r>
+        <w:t xml:space="preserve"> </w:t>
+      </w:r>
+      <w:proofErr w:type="spellStart"/>
+      <w:r>
+        <w:t>GitFlow</w:t>
+      </w:r>
+      <w:proofErr w:type="spellEnd"/>
+      <w:r>
+        <w:t xml:space="preserve"> en Apache </w:t>
+      </w:r>
+      <w:proofErr w:type="spellStart"/>
+      <w:r>
+        <w:t>Marmotta</w:t>
+      </w:r>
+      <w:proofErr w:type="spellEnd"/>
+    </w:p>
+    <w:p>
+      <w:pPr>
         <w:jc w:val="both"/>
       </w:pPr>
     </w:p>
@@ -2469,7 +2429,12 @@
       </w:r>
       <w:proofErr w:type="spellEnd"/>
       <w:r>
-        <w:t xml:space="preserve"> con el fin de que el equipo de </w:t>
+        <w:t xml:space="preserve"> con el fin de que el equ</w:t>
+      </w:r>
+      <w:bookmarkStart w:id="0" w:name="_GoBack"/>
+      <w:bookmarkEnd w:id="0"/>
+      <w:r>
+        <w:t xml:space="preserve">ipo de </w:t>
       </w:r>
       <w:proofErr w:type="spellStart"/>
       <w:r>
@@ -2477,34 +2442,47 @@
       </w:r>
       <w:proofErr w:type="spellEnd"/>
       <w:r>
-        <w:t xml:space="preserve"> pueda darle un seguimiento rápido y por ende, una respuesta al contribuidor que determine si se incorpora o no la contribución.</w:t>
-      </w:r>
-    </w:p>
-    <w:p>
-      <w:pPr>
-        <w:jc w:val="both"/>
-      </w:pPr>
+        <w:t xml:space="preserve"> pueda darle </w:t>
+      </w:r>
       <w:r>
         <w:lastRenderedPageBreak/>
-        <w:t>La figura 8</w:t>
-      </w:r>
-      <w:r>
-        <w:t xml:space="preserve"> muestra el Jira de Apache Marmotta</w:t>
-      </w:r>
-    </w:p>
-    <w:p>
-      <w:pPr>
-        <w:jc w:val="center"/>
-      </w:pPr>
-      <w:r>
+        <w:t>un seguimiento rápido y por ende, una respuesta al contribuidor que determine si se incorpora o no la contribución.</w:t>
+      </w:r>
+    </w:p>
+    <w:p>
+      <w:pPr>
+        <w:jc w:val="both"/>
         <w:rPr>
           <w:noProof/>
           <w:lang w:eastAsia="es-MX"/>
         </w:rPr>
+      </w:pPr>
+      <w:r>
+        <w:t>La figura 8</w:t>
+      </w:r>
+      <w:r>
+        <w:t xml:space="preserve"> muestra el Jira de Apache </w:t>
+      </w:r>
+      <w:proofErr w:type="spellStart"/>
+      <w:r>
+        <w:t>Marmotta</w:t>
+      </w:r>
+      <w:proofErr w:type="spellEnd"/>
+    </w:p>
+    <w:p>
+      <w:pPr>
+        <w:keepNext/>
+        <w:jc w:val="center"/>
+      </w:pPr>
+      <w:r>
+        <w:rPr>
+          <w:noProof/>
+          <w:lang w:eastAsia="es-MX"/>
+        </w:rPr>
         <w:drawing>
-          <wp:inline distT="0" distB="0" distL="0" distR="0" wp14:anchorId="29C95545" wp14:editId="17F770A3">
-            <wp:extent cx="5612130" cy="3156585"/>
-            <wp:effectExtent l="0" t="0" r="7620" b="5715"/>
+          <wp:inline distT="0" distB="0" distL="0" distR="0" wp14:anchorId="373E2DC9" wp14:editId="3C597D60">
+            <wp:extent cx="5611114" cy="2659563"/>
+            <wp:effectExtent l="0" t="0" r="8890" b="7620"/>
             <wp:docPr id="1" name="Imagen 1"/>
             <wp:cNvGraphicFramePr>
               <a:graphicFrameLocks xmlns:a="http://schemas.openxmlformats.org/drawingml/2006/main" noChangeAspect="1"/>
@@ -2516,20 +2494,27 @@
                     <pic:cNvPr id="1" name=""/>
                     <pic:cNvPicPr/>
                   </pic:nvPicPr>
-                  <pic:blipFill>
+                  <pic:blipFill rotWithShape="1">
                     <a:blip r:embed="rId13"/>
-                    <a:stretch>
-                      <a:fillRect/>
-                    </a:stretch>
+                    <a:srcRect t="6988" b="8742"/>
+                    <a:stretch/>
                   </pic:blipFill>
-                  <pic:spPr>
+                  <pic:spPr bwMode="auto">
                     <a:xfrm>
                       <a:off x="0" y="0"/>
-                      <a:ext cx="5612130" cy="3156585"/>
+                      <a:ext cx="5612130" cy="2660044"/>
                     </a:xfrm>
                     <a:prstGeom prst="rect">
                       <a:avLst/>
                     </a:prstGeom>
+                    <a:ln>
+                      <a:noFill/>
+                    </a:ln>
+                    <a:extLst>
+                      <a:ext uri="{53640926-AAD7-44D8-BBD7-CCE9431645EC}">
+                        <a14:shadowObscured xmlns:a14="http://schemas.microsoft.com/office/drawing/2010/main"/>
+                      </a:ext>
+                    </a:extLst>
                   </pic:spPr>
                 </pic:pic>
               </a:graphicData>
@@ -2540,10 +2525,40 @@
     </w:p>
     <w:p>
       <w:pPr>
-        <w:jc w:val="both"/>
-      </w:pPr>
-      <w:r>
-        <w:t xml:space="preserve">Los pasos a seguir para llevar a cabo el desarrollo del módulo y después llevar a cabo el </w:t>
+        <w:pStyle w:val="Descripcin"/>
+        <w:jc w:val="center"/>
+      </w:pPr>
+      <w:r>
+        <w:t xml:space="preserve">Fig. </w:t>
+      </w:r>
+      <w:fldSimple w:instr=" SEQ Fig. \* ARABIC ">
+        <w:r>
+          <w:rPr>
+            <w:noProof/>
+          </w:rPr>
+          <w:t>1</w:t>
+        </w:r>
+      </w:fldSimple>
+      <w:r>
+        <w:t xml:space="preserve"> Plataforma Jira en la sección de Apache </w:t>
+      </w:r>
+      <w:proofErr w:type="spellStart"/>
+      <w:r>
+        <w:t>Marmotta</w:t>
+      </w:r>
+      <w:proofErr w:type="spellEnd"/>
+    </w:p>
+    <w:p>
+      <w:pPr>
+        <w:jc w:val="both"/>
+      </w:pPr>
+      <w:proofErr w:type="gramStart"/>
+      <w:r>
+        <w:t>Los pasos a seguir</w:t>
+      </w:r>
+      <w:proofErr w:type="gramEnd"/>
+      <w:r>
+        <w:t xml:space="preserve"> para llevar a cabo el desarrollo del módulo y después llevar a cabo el </w:t>
       </w:r>
       <w:proofErr w:type="spellStart"/>
       <w:r>
@@ -2593,7 +2608,7 @@
         <mc:AlternateContent>
           <mc:Choice Requires="wps">
             <w:drawing>
-              <wp:anchor distT="45720" distB="45720" distL="114300" distR="114300" simplePos="0" relativeHeight="251659264" behindDoc="0" locked="0" layoutInCell="1" allowOverlap="1">
+              <wp:anchor distT="45720" distB="45720" distL="114300" distR="114300" simplePos="0" relativeHeight="251659264" behindDoc="0" locked="0" layoutInCell="1" allowOverlap="1" wp14:anchorId="339322E1" wp14:editId="2EADF2FF">
                 <wp:simplePos x="0" y="0"/>
                 <wp:positionH relativeFrom="margin">
                   <wp:align>center</wp:align>
@@ -2647,8 +2662,6 @@
                                 <w:lang w:val="en-US"/>
                               </w:rPr>
                             </w:pPr>
-                            <w:proofErr w:type="spellStart"/>
-                            <w:proofErr w:type="gramStart"/>
                             <w:r>
                               <w:rPr>
                                 <w:rFonts w:ascii="Consolas" w:hAnsi="Consolas"/>
@@ -2656,18 +2669,7 @@
                                 <w:szCs w:val="18"/>
                                 <w:lang w:val="en-US"/>
                               </w:rPr>
-                              <w:t>git</w:t>
-                            </w:r>
-                            <w:proofErr w:type="spellEnd"/>
-                            <w:proofErr w:type="gramEnd"/>
-                            <w:r>
-                              <w:rPr>
-                                <w:rFonts w:ascii="Consolas" w:hAnsi="Consolas"/>
-                                <w:sz w:val="18"/>
-                                <w:szCs w:val="18"/>
-                                <w:lang w:val="en-US"/>
-                              </w:rPr>
-                              <w:t xml:space="preserve"> clone https://git-wip-us.apache.org/repos/asf/marmotta.git </w:t>
+                              <w:t xml:space="preserve">git clone https://git-wip-us.apache.org/repos/asf/marmotta.git </w:t>
                             </w:r>
                             <w:proofErr w:type="spellStart"/>
                             <w:r>
@@ -2692,7 +2694,6 @@
                                 <w:lang w:val="en-US"/>
                               </w:rPr>
                             </w:pPr>
-                            <w:proofErr w:type="gramStart"/>
                             <w:r>
                               <w:rPr>
                                 <w:rFonts w:ascii="Consolas" w:hAnsi="Consolas"/>
@@ -2700,17 +2701,7 @@
                                 <w:szCs w:val="18"/>
                                 <w:lang w:val="en-US"/>
                               </w:rPr>
-                              <w:t>cd</w:t>
-                            </w:r>
-                            <w:proofErr w:type="gramEnd"/>
-                            <w:r>
-                              <w:rPr>
-                                <w:rFonts w:ascii="Consolas" w:hAnsi="Consolas"/>
-                                <w:sz w:val="18"/>
-                                <w:szCs w:val="18"/>
-                                <w:lang w:val="en-US"/>
-                              </w:rPr>
-                              <w:t xml:space="preserve"> </w:t>
+                              <w:t xml:space="preserve">cd </w:t>
                             </w:r>
                             <w:proofErr w:type="spellStart"/>
                             <w:r>
@@ -2744,8 +2735,6 @@
                                 <w:lang w:val="en-US"/>
                               </w:rPr>
                             </w:pPr>
-                            <w:proofErr w:type="spellStart"/>
-                            <w:proofErr w:type="gramStart"/>
                             <w:r>
                               <w:rPr>
                                 <w:rFonts w:ascii="Consolas" w:eastAsia="Times New Roman" w:hAnsi="Consolas"/>
@@ -2753,18 +2742,7 @@
                                 <w:szCs w:val="18"/>
                                 <w:lang w:val="en-US"/>
                               </w:rPr>
-                              <w:t>git</w:t>
-                            </w:r>
-                            <w:proofErr w:type="spellEnd"/>
-                            <w:proofErr w:type="gramEnd"/>
-                            <w:r>
-                              <w:rPr>
-                                <w:rFonts w:ascii="Consolas" w:eastAsia="Times New Roman" w:hAnsi="Consolas"/>
-                                <w:sz w:val="18"/>
-                                <w:szCs w:val="18"/>
-                                <w:lang w:val="en-US"/>
-                              </w:rPr>
-                              <w:t xml:space="preserve"> checkout MARMOTTA-584</w:t>
+                              <w:t>git checkout MARMOTTA-584</w:t>
                             </w:r>
                           </w:p>
                           <w:p>
@@ -2793,7 +2771,7 @@
           </mc:Choice>
           <mc:Fallback>
             <w:pict>
-              <v:shapetype id="_x0000_t202" coordsize="21600,21600" o:spt="202" path="m,l,21600r21600,l21600,xe">
+              <v:shapetype w14:anchorId="339322E1" id="_x0000_t202" coordsize="21600,21600" o:spt="202" path="m,l,21600r21600,l21600,xe">
                 <v:stroke joinstyle="miter"/>
                 <v:path gradientshapeok="t" o:connecttype="rect"/>
               </v:shapetype>
@@ -2811,8 +2789,6 @@
                           <w:lang w:val="en-US"/>
                         </w:rPr>
                       </w:pPr>
-                      <w:proofErr w:type="spellStart"/>
-                      <w:proofErr w:type="gramStart"/>
                       <w:r>
                         <w:rPr>
                           <w:rFonts w:ascii="Consolas" w:hAnsi="Consolas"/>
@@ -2820,18 +2796,7 @@
                           <w:szCs w:val="18"/>
                           <w:lang w:val="en-US"/>
                         </w:rPr>
-                        <w:t>git</w:t>
-                      </w:r>
-                      <w:proofErr w:type="spellEnd"/>
-                      <w:proofErr w:type="gramEnd"/>
-                      <w:r>
-                        <w:rPr>
-                          <w:rFonts w:ascii="Consolas" w:hAnsi="Consolas"/>
-                          <w:sz w:val="18"/>
-                          <w:szCs w:val="18"/>
-                          <w:lang w:val="en-US"/>
-                        </w:rPr>
-                        <w:t xml:space="preserve"> clone https://git-wip-us.apache.org/repos/asf/marmotta.git </w:t>
+                        <w:t xml:space="preserve">git clone https://git-wip-us.apache.org/repos/asf/marmotta.git </w:t>
                       </w:r>
                       <w:proofErr w:type="spellStart"/>
                       <w:r>
@@ -2856,7 +2821,6 @@
                           <w:lang w:val="en-US"/>
                         </w:rPr>
                       </w:pPr>
-                      <w:proofErr w:type="gramStart"/>
                       <w:r>
                         <w:rPr>
                           <w:rFonts w:ascii="Consolas" w:hAnsi="Consolas"/>
@@ -2864,17 +2828,7 @@
                           <w:szCs w:val="18"/>
                           <w:lang w:val="en-US"/>
                         </w:rPr>
-                        <w:t>cd</w:t>
-                      </w:r>
-                      <w:proofErr w:type="gramEnd"/>
-                      <w:r>
-                        <w:rPr>
-                          <w:rFonts w:ascii="Consolas" w:hAnsi="Consolas"/>
-                          <w:sz w:val="18"/>
-                          <w:szCs w:val="18"/>
-                          <w:lang w:val="en-US"/>
-                        </w:rPr>
-                        <w:t xml:space="preserve"> </w:t>
+                        <w:t xml:space="preserve">cd </w:t>
                       </w:r>
                       <w:proofErr w:type="spellStart"/>
                       <w:r>
@@ -2908,8 +2862,6 @@
                           <w:lang w:val="en-US"/>
                         </w:rPr>
                       </w:pPr>
-                      <w:proofErr w:type="spellStart"/>
-                      <w:proofErr w:type="gramStart"/>
                       <w:r>
                         <w:rPr>
                           <w:rFonts w:ascii="Consolas" w:eastAsia="Times New Roman" w:hAnsi="Consolas"/>
@@ -2917,18 +2869,7 @@
                           <w:szCs w:val="18"/>
                           <w:lang w:val="en-US"/>
                         </w:rPr>
-                        <w:t>git</w:t>
-                      </w:r>
-                      <w:proofErr w:type="spellEnd"/>
-                      <w:proofErr w:type="gramEnd"/>
-                      <w:r>
-                        <w:rPr>
-                          <w:rFonts w:ascii="Consolas" w:eastAsia="Times New Roman" w:hAnsi="Consolas"/>
-                          <w:sz w:val="18"/>
-                          <w:szCs w:val="18"/>
-                          <w:lang w:val="en-US"/>
-                        </w:rPr>
-                        <w:t xml:space="preserve"> checkout MARMOTTA-584</w:t>
+                        <w:t>git checkout MARMOTTA-584</w:t>
                       </w:r>
                     </w:p>
                     <w:p>
@@ -3060,7 +3001,7 @@
         <mc:AlternateContent>
           <mc:Choice Requires="wps">
             <w:drawing>
-              <wp:anchor distT="45720" distB="45720" distL="114300" distR="114300" simplePos="0" relativeHeight="251661312" behindDoc="0" locked="0" layoutInCell="1" allowOverlap="1" wp14:anchorId="74D006CA" wp14:editId="6BA174C8">
+              <wp:anchor distT="45720" distB="45720" distL="114300" distR="114300" simplePos="0" relativeHeight="251661312" behindDoc="0" locked="0" layoutInCell="1" allowOverlap="1" wp14:anchorId="624FF1A2" wp14:editId="2FF5BB41">
                 <wp:simplePos x="0" y="0"/>
                 <wp:positionH relativeFrom="margin">
                   <wp:posOffset>481965</wp:posOffset>
@@ -3345,7 +3286,7 @@
           </mc:Choice>
           <mc:Fallback>
             <w:pict>
-              <v:shape w14:anchorId="74D006CA" id="Cuadro de texto 3" o:spid="_x0000_s1027" type="#_x0000_t202" style="position:absolute;left:0;text-align:left;margin-left:37.95pt;margin-top:.95pt;width:364.95pt;height:35.25pt;z-index:251661312;visibility:visible;mso-wrap-style:square;mso-width-percent:0;mso-height-percent:0;mso-wrap-distance-left:9pt;mso-wrap-distance-top:3.6pt;mso-wrap-distance-right:9pt;mso-wrap-distance-bottom:3.6pt;mso-position-horizontal:absolute;mso-position-horizontal-relative:margin;mso-position-vertical:absolute;mso-position-vertical-relative:text;mso-width-percent:0;mso-height-percent:0;mso-width-relative:margin;mso-height-relative:margin;v-text-anchor:top" o:gfxdata="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">
+              <v:shape w14:anchorId="624FF1A2" id="Cuadro de texto 3" o:spid="_x0000_s1027" type="#_x0000_t202" style="position:absolute;left:0;text-align:left;margin-left:37.95pt;margin-top:.95pt;width:364.95pt;height:35.25pt;z-index:251661312;visibility:visible;mso-wrap-style:square;mso-width-percent:0;mso-height-percent:0;mso-wrap-distance-left:9pt;mso-wrap-distance-top:3.6pt;mso-wrap-distance-right:9pt;mso-wrap-distance-bottom:3.6pt;mso-position-horizontal:absolute;mso-position-horizontal-relative:margin;mso-position-vertical:absolute;mso-position-vertical-relative:text;mso-width-percent:0;mso-height-percent:0;mso-width-relative:margin;mso-height-relative:margin;v-text-anchor:top" o:gfxdata="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">
                 <v:textbox>
                   <w:txbxContent>
                     <w:p>
@@ -3689,11 +3630,251 @@
         <w:jc w:val="both"/>
       </w:pPr>
     </w:p>
-    <w:p>
-      <w:pPr>
-        <w:jc w:val="both"/>
-      </w:pPr>
-    </w:p>
+    <w:sdt>
+      <w:sdtPr>
+        <w:rPr>
+          <w:lang w:val="es-ES"/>
+        </w:rPr>
+        <w:id w:val="-800459454"/>
+        <w:docPartObj>
+          <w:docPartGallery w:val="Bibliographies"/>
+          <w:docPartUnique/>
+        </w:docPartObj>
+      </w:sdtPr>
+      <w:sdtEndPr>
+        <w:rPr>
+          <w:rFonts w:asciiTheme="minorHAnsi" w:eastAsiaTheme="minorHAnsi" w:hAnsiTheme="minorHAnsi" w:cstheme="minorBidi"/>
+          <w:color w:val="auto"/>
+          <w:sz w:val="22"/>
+          <w:szCs w:val="22"/>
+          <w:lang w:val="es-MX" w:eastAsia="en-US"/>
+        </w:rPr>
+      </w:sdtEndPr>
+      <w:sdtContent>
+        <w:p>
+          <w:pPr>
+            <w:pStyle w:val="Ttulo1"/>
+          </w:pPr>
+          <w:r>
+            <w:rPr>
+              <w:lang w:val="es-ES"/>
+            </w:rPr>
+            <w:t>Referencias</w:t>
+          </w:r>
+        </w:p>
+        <w:sdt>
+          <w:sdtPr>
+            <w:id w:val="-573587230"/>
+            <w:bibliography/>
+          </w:sdtPr>
+          <w:sdtContent>
+            <w:p>
+              <w:pPr>
+                <w:rPr>
+                  <w:noProof/>
+                </w:rPr>
+              </w:pPr>
+              <w:r>
+                <w:fldChar w:fldCharType="begin"/>
+              </w:r>
+              <w:r>
+                <w:instrText>BIBLIOGRAPHY</w:instrText>
+              </w:r>
+              <w:r>
+                <w:fldChar w:fldCharType="separate"/>
+              </w:r>
+            </w:p>
+            <w:tbl>
+              <w:tblPr>
+                <w:tblW w:w="5000" w:type="pct"/>
+                <w:tblCellSpacing w:w="15" w:type="dxa"/>
+                <w:tblCellMar>
+                  <w:top w:w="15" w:type="dxa"/>
+                  <w:left w:w="15" w:type="dxa"/>
+                  <w:bottom w:w="15" w:type="dxa"/>
+                  <w:right w:w="15" w:type="dxa"/>
+                </w:tblCellMar>
+                <w:tblLook w:val="04A0" w:firstRow="1" w:lastRow="0" w:firstColumn="1" w:lastColumn="0" w:noHBand="0" w:noVBand="1"/>
+              </w:tblPr>
+              <w:tblGrid>
+                <w:gridCol w:w="322"/>
+                <w:gridCol w:w="8516"/>
+              </w:tblGrid>
+              <w:tr>
+                <w:trPr>
+                  <w:divId w:val="633024250"/>
+                  <w:tblCellSpacing w:w="15" w:type="dxa"/>
+                </w:trPr>
+                <w:tc>
+                  <w:tcPr>
+                    <w:tcW w:w="50" w:type="pct"/>
+                    <w:hideMark/>
+                  </w:tcPr>
+                  <w:p>
+                    <w:pPr>
+                      <w:pStyle w:val="Bibliografa"/>
+                      <w:rPr>
+                        <w:noProof/>
+                        <w:sz w:val="24"/>
+                        <w:szCs w:val="24"/>
+                        <w:lang w:val="es-ES"/>
+                      </w:rPr>
+                    </w:pPr>
+                    <w:r>
+                      <w:rPr>
+                        <w:noProof/>
+                        <w:lang w:val="es-ES"/>
+                      </w:rPr>
+                      <w:t xml:space="preserve">[1] </w:t>
+                    </w:r>
+                  </w:p>
+                </w:tc>
+                <w:tc>
+                  <w:tcPr>
+                    <w:tcW w:w="0" w:type="auto"/>
+                    <w:hideMark/>
+                  </w:tcPr>
+                  <w:p>
+                    <w:pPr>
+                      <w:pStyle w:val="Bibliografa"/>
+                      <w:rPr>
+                        <w:noProof/>
+                        <w:lang w:val="es-ES"/>
+                      </w:rPr>
+                    </w:pPr>
+                    <w:r>
+                      <w:rPr>
+                        <w:noProof/>
+                        <w:lang w:val="es-ES"/>
+                      </w:rPr>
+                      <w:t>github, «About pull request,» 21 Octubre 2019. [En línea]. Available: https://help.github.com/en/github/collaborating-with-issues-and-pull-requests/about-pull-requests. [Último acceso: 25 Octubre 2019].</w:t>
+                    </w:r>
+                  </w:p>
+                </w:tc>
+              </w:tr>
+              <w:tr>
+                <w:trPr>
+                  <w:divId w:val="633024250"/>
+                  <w:tblCellSpacing w:w="15" w:type="dxa"/>
+                </w:trPr>
+                <w:tc>
+                  <w:tcPr>
+                    <w:tcW w:w="50" w:type="pct"/>
+                    <w:hideMark/>
+                  </w:tcPr>
+                  <w:p>
+                    <w:pPr>
+                      <w:pStyle w:val="Bibliografa"/>
+                      <w:rPr>
+                        <w:noProof/>
+                        <w:lang w:val="es-ES"/>
+                      </w:rPr>
+                    </w:pPr>
+                    <w:r>
+                      <w:rPr>
+                        <w:noProof/>
+                        <w:lang w:val="es-ES"/>
+                      </w:rPr>
+                      <w:t xml:space="preserve">[2] </w:t>
+                    </w:r>
+                  </w:p>
+                </w:tc>
+                <w:tc>
+                  <w:tcPr>
+                    <w:tcW w:w="0" w:type="auto"/>
+                    <w:hideMark/>
+                  </w:tcPr>
+                  <w:p>
+                    <w:pPr>
+                      <w:pStyle w:val="Bibliografa"/>
+                      <w:rPr>
+                        <w:noProof/>
+                        <w:lang w:val="es-ES"/>
+                      </w:rPr>
+                    </w:pPr>
+                    <w:r>
+                      <w:rPr>
+                        <w:noProof/>
+                        <w:lang w:val="es-ES"/>
+                      </w:rPr>
+                      <w:t>Atlassian, «GitFlow WorkFlow,» Atlassian tutorials, 17 Octubre 2019. [En línea]. Available: https://www.atlassian.com/git/tutorials/comparing-workflows/gitflow-workflow. [Último acceso: 25 Octubre 2019].</w:t>
+                    </w:r>
+                  </w:p>
+                </w:tc>
+              </w:tr>
+              <w:tr>
+                <w:trPr>
+                  <w:divId w:val="633024250"/>
+                  <w:tblCellSpacing w:w="15" w:type="dxa"/>
+                </w:trPr>
+                <w:tc>
+                  <w:tcPr>
+                    <w:tcW w:w="50" w:type="pct"/>
+                    <w:hideMark/>
+                  </w:tcPr>
+                  <w:p>
+                    <w:pPr>
+                      <w:pStyle w:val="Bibliografa"/>
+                      <w:rPr>
+                        <w:noProof/>
+                        <w:lang w:val="es-ES"/>
+                      </w:rPr>
+                    </w:pPr>
+                    <w:r>
+                      <w:rPr>
+                        <w:noProof/>
+                        <w:lang w:val="es-ES"/>
+                      </w:rPr>
+                      <w:t xml:space="preserve">[3] </w:t>
+                    </w:r>
+                  </w:p>
+                </w:tc>
+                <w:tc>
+                  <w:tcPr>
+                    <w:tcW w:w="0" w:type="auto"/>
+                    <w:hideMark/>
+                  </w:tcPr>
+                  <w:p>
+                    <w:pPr>
+                      <w:pStyle w:val="Bibliografa"/>
+                      <w:rPr>
+                        <w:noProof/>
+                        <w:lang w:val="es-ES"/>
+                      </w:rPr>
+                    </w:pPr>
+                    <w:r>
+                      <w:rPr>
+                        <w:noProof/>
+                        <w:lang w:val="es-ES"/>
+                      </w:rPr>
+                      <w:t>A. S. Foundation, «How the ASF works,» 9 Julia 2019. [En línea]. Available: https://www.apache.org/foundation/how-it-works.html. [Último acceso: 25 Octubre 2019].</w:t>
+                    </w:r>
+                  </w:p>
+                </w:tc>
+              </w:tr>
+            </w:tbl>
+            <w:p>
+              <w:pPr>
+                <w:divId w:val="633024250"/>
+                <w:rPr>
+                  <w:rFonts w:eastAsia="Times New Roman"/>
+                  <w:noProof/>
+                </w:rPr>
+              </w:pPr>
+            </w:p>
+            <w:p>
+              <w:r>
+                <w:rPr>
+                  <w:b/>
+                  <w:bCs/>
+                </w:rPr>
+                <w:fldChar w:fldCharType="end"/>
+              </w:r>
+            </w:p>
+          </w:sdtContent>
+        </w:sdt>
+      </w:sdtContent>
+    </w:sdt>
     <w:p>
       <w:pPr>
         <w:jc w:val="both"/>
@@ -3710,7 +3891,7 @@
 </file>
 
 <file path=word/numbering.xml><?xml version="1.0" encoding="utf-8"?>
-<w:numbering xmlns:wpc="http://schemas.microsoft.com/office/word/2010/wordprocessingCanvas" xmlns:cx="http://schemas.microsoft.com/office/drawing/2014/chartex" xmlns:cx1="http://schemas.microsoft.com/office/drawing/2015/9/8/chartex" xmlns:mc="http://schemas.openxmlformats.org/markup-compatibility/2006" xmlns:o="urn:schemas-microsoft-com:office:office" xmlns:r="http://schemas.openxmlformats.org/officeDocument/2006/relationships" xmlns:m="http://schemas.openxmlformats.org/officeDocument/2006/math" xmlns:v="urn:schemas-microsoft-com:vml" xmlns:wp14="http://schemas.microsoft.com/office/word/2010/wordprocessingDrawing" xmlns:wp="http://schemas.openxmlformats.org/drawingml/2006/wordprocessingDrawing" xmlns:w10="urn:schemas-microsoft-com:office:word" xmlns:w="http://schemas.openxmlformats.org/wordprocessingml/2006/main" xmlns:w14="http://schemas.microsoft.com/office/word/2010/wordml" xmlns:w15="http://schemas.microsoft.com/office/word/2012/wordml" xmlns:w16se="http://schemas.microsoft.com/office/word/2015/wordml/symex" xmlns:wpg="http://schemas.microsoft.com/office/word/2010/wordprocessingGroup" xmlns:wpi="http://schemas.microsoft.com/office/word/2010/wordprocessingInk" xmlns:wne="http://schemas.microsoft.com/office/word/2006/wordml" xmlns:wps="http://schemas.microsoft.com/office/word/2010/wordprocessingShape" mc:Ignorable="w14 w15 w16se wp14">
+<w:numbering xmlns:wpc="http://schemas.microsoft.com/office/word/2010/wordprocessingCanvas" xmlns:cx="http://schemas.microsoft.com/office/drawing/2014/chartex" xmlns:cx1="http://schemas.microsoft.com/office/drawing/2015/9/8/chartex" xmlns:cx2="http://schemas.microsoft.com/office/drawing/2015/10/21/chartex" xmlns:cx3="http://schemas.microsoft.com/office/drawing/2016/5/9/chartex" xmlns:cx4="http://schemas.microsoft.com/office/drawing/2016/5/10/chartex" xmlns:cx5="http://schemas.microsoft.com/office/drawing/2016/5/11/chartex" xmlns:cx6="http://schemas.microsoft.com/office/drawing/2016/5/12/chartex" xmlns:cx7="http://schemas.microsoft.com/office/drawing/2016/5/13/chartex" xmlns:cx8="http://schemas.microsoft.com/office/drawing/2016/5/14/chartex" xmlns:mc="http://schemas.openxmlformats.org/markup-compatibility/2006" xmlns:aink="http://schemas.microsoft.com/office/drawing/2016/ink" xmlns:am3d="http://schemas.microsoft.com/office/drawing/2017/model3d" xmlns:o="urn:schemas-microsoft-com:office:office" xmlns:r="http://schemas.openxmlformats.org/officeDocument/2006/relationships" xmlns:m="http://schemas.openxmlformats.org/officeDocument/2006/math" xmlns:v="urn:schemas-microsoft-com:vml" xmlns:wp14="http://schemas.microsoft.com/office/word/2010/wordprocessingDrawing" xmlns:wp="http://schemas.openxmlformats.org/drawingml/2006/wordprocessingDrawing" xmlns:w10="urn:schemas-microsoft-com:office:word" xmlns:w="http://schemas.openxmlformats.org/wordprocessingml/2006/main" xmlns:w14="http://schemas.microsoft.com/office/word/2010/wordml" xmlns:w15="http://schemas.microsoft.com/office/word/2012/wordml" xmlns:w16cid="http://schemas.microsoft.com/office/word/2016/wordml/cid" xmlns:w16se="http://schemas.microsoft.com/office/word/2015/wordml/symex" xmlns:wpg="http://schemas.microsoft.com/office/word/2010/wordprocessingGroup" xmlns:wpi="http://schemas.microsoft.com/office/word/2010/wordprocessingInk" xmlns:wne="http://schemas.microsoft.com/office/word/2006/wordml" xmlns:wps="http://schemas.microsoft.com/office/word/2010/wordprocessingShape" mc:Ignorable="w14 w15 w16se w16cid wp14">
   <w:abstractNum w:abstractNumId="0" w15:restartNumberingAfterBreak="0">
     <w:nsid w:val="025D4A25"/>
     <w:multiLevelType w:val="hybridMultilevel"/>
@@ -4060,7 +4241,7 @@
 </file>
 
 <file path=word/styles.xml><?xml version="1.0" encoding="utf-8"?>
-<w:styles xmlns:mc="http://schemas.openxmlformats.org/markup-compatibility/2006" xmlns:r="http://schemas.openxmlformats.org/officeDocument/2006/relationships" xmlns:w="http://schemas.openxmlformats.org/wordprocessingml/2006/main" xmlns:w14="http://schemas.microsoft.com/office/word/2010/wordml" xmlns:w15="http://schemas.microsoft.com/office/word/2012/wordml" xmlns:w16se="http://schemas.microsoft.com/office/word/2015/wordml/symex" mc:Ignorable="w14 w15 w16se">
+<w:styles xmlns:mc="http://schemas.openxmlformats.org/markup-compatibility/2006" xmlns:r="http://schemas.openxmlformats.org/officeDocument/2006/relationships" xmlns:w="http://schemas.openxmlformats.org/wordprocessingml/2006/main" xmlns:w14="http://schemas.microsoft.com/office/word/2010/wordml" xmlns:w15="http://schemas.microsoft.com/office/word/2012/wordml" xmlns:w16cid="http://schemas.microsoft.com/office/word/2016/wordml/cid" xmlns:w16se="http://schemas.microsoft.com/office/word/2015/wordml/symex" mc:Ignorable="w14 w15 w16se w16cid">
   <w:docDefaults>
     <w:rPrDefault>
       <w:rPr>
@@ -4076,7 +4257,7 @@
       </w:pPr>
     </w:pPrDefault>
   </w:docDefaults>
-  <w:latentStyles w:defLockedState="0" w:defUIPriority="99" w:defSemiHidden="0" w:defUnhideWhenUsed="0" w:defQFormat="0" w:count="371">
+  <w:latentStyles w:defLockedState="0" w:defUIPriority="99" w:defSemiHidden="0" w:defUnhideWhenUsed="0" w:defQFormat="0" w:count="377">
     <w:lsdException w:name="Normal" w:uiPriority="0" w:qFormat="1"/>
     <w:lsdException w:name="heading 1" w:uiPriority="9" w:qFormat="1"/>
     <w:lsdException w:name="heading 2" w:semiHidden="1" w:uiPriority="9" w:unhideWhenUsed="1" w:qFormat="1"/>
@@ -4224,11 +4405,8 @@
     <w:lsdException w:name="Table 3D effects 3" w:semiHidden="1" w:unhideWhenUsed="1"/>
     <w:lsdException w:name="Table Contemporary" w:semiHidden="1" w:unhideWhenUsed="1"/>
     <w:lsdException w:name="Table Elegant" w:semiHidden="1" w:unhideWhenUsed="1"/>
-    <w:lsdException w:name="Table Professional" w:semiHidden="1" w:unhideWhenUsed="1"/>
     <w:lsdException w:name="Table Subtle 1" w:semiHidden="1" w:unhideWhenUsed="1"/>
     <w:lsdException w:name="Table Subtle 2" w:semiHidden="1" w:unhideWhenUsed="1"/>
-    <w:lsdException w:name="Table Web 1" w:semiHidden="1" w:unhideWhenUsed="1"/>
-    <w:lsdException w:name="Table Web 2" w:semiHidden="1" w:unhideWhenUsed="1"/>
     <w:lsdException w:name="Table Web 3" w:semiHidden="1" w:unhideWhenUsed="1"/>
     <w:lsdException w:name="Balloon Text" w:semiHidden="1" w:unhideWhenUsed="1"/>
     <w:lsdException w:name="Table Grid" w:uiPriority="39"/>
@@ -4448,10 +4626,38 @@
     <w:lsdException w:name="List Table 5 Dark Accent 6" w:uiPriority="50"/>
     <w:lsdException w:name="List Table 6 Colorful Accent 6" w:uiPriority="51"/>
     <w:lsdException w:name="List Table 7 Colorful Accent 6" w:uiPriority="52"/>
+    <w:lsdException w:name="Mention" w:semiHidden="1" w:unhideWhenUsed="1"/>
+    <w:lsdException w:name="Smart Hyperlink" w:semiHidden="1" w:unhideWhenUsed="1"/>
+    <w:lsdException w:name="Hashtag" w:semiHidden="1" w:unhideWhenUsed="1"/>
+    <w:lsdException w:name="Unresolved Mention" w:semiHidden="1" w:unhideWhenUsed="1"/>
+    <w:lsdException w:name="Smart Link" w:semiHidden="1" w:unhideWhenUsed="1"/>
+    <w:lsdException w:name="Smart Link Error" w:semiHidden="1" w:unhideWhenUsed="1"/>
   </w:latentStyles>
   <w:style w:type="paragraph" w:default="1" w:styleId="Normal">
     <w:name w:val="Normal"/>
     <w:qFormat/>
+  </w:style>
+  <w:style w:type="paragraph" w:styleId="Ttulo1">
+    <w:name w:val="heading 1"/>
+    <w:basedOn w:val="Normal"/>
+    <w:next w:val="Normal"/>
+    <w:link w:val="Ttulo1Car"/>
+    <w:uiPriority w:val="9"/>
+    <w:qFormat/>
+    <w:rsid w:val="00FD66F8"/>
+    <w:pPr>
+      <w:keepNext/>
+      <w:keepLines/>
+      <w:spacing w:before="240" w:after="0"/>
+      <w:outlineLvl w:val="0"/>
+    </w:pPr>
+    <w:rPr>
+      <w:rFonts w:asciiTheme="majorHAnsi" w:eastAsiaTheme="majorEastAsia" w:hAnsiTheme="majorHAnsi" w:cstheme="majorBidi"/>
+      <w:color w:val="2E74B5" w:themeColor="accent1" w:themeShade="BF"/>
+      <w:sz w:val="32"/>
+      <w:szCs w:val="32"/>
+      <w:lang w:eastAsia="es-MX"/>
+    </w:rPr>
   </w:style>
   <w:style w:type="paragraph" w:styleId="Ttulo2">
     <w:name w:val="heading 2"/>
@@ -4607,6 +4813,28 @@
       <w:sz w:val="26"/>
       <w:szCs w:val="26"/>
     </w:rPr>
+  </w:style>
+  <w:style w:type="character" w:customStyle="1" w:styleId="Ttulo1Car">
+    <w:name w:val="Título 1 Car"/>
+    <w:basedOn w:val="Fuentedeprrafopredeter"/>
+    <w:link w:val="Ttulo1"/>
+    <w:uiPriority w:val="9"/>
+    <w:rsid w:val="00FD66F8"/>
+    <w:rPr>
+      <w:rFonts w:asciiTheme="majorHAnsi" w:eastAsiaTheme="majorEastAsia" w:hAnsiTheme="majorHAnsi" w:cstheme="majorBidi"/>
+      <w:color w:val="2E74B5" w:themeColor="accent1" w:themeShade="BF"/>
+      <w:sz w:val="32"/>
+      <w:szCs w:val="32"/>
+      <w:lang w:eastAsia="es-MX"/>
+    </w:rPr>
+  </w:style>
+  <w:style w:type="paragraph" w:styleId="Bibliografa">
+    <w:name w:val="Bibliography"/>
+    <w:basedOn w:val="Normal"/>
+    <w:next w:val="Normal"/>
+    <w:uiPriority w:val="37"/>
+    <w:unhideWhenUsed/>
+    <w:rsid w:val="00FD66F8"/>
   </w:style>
 </w:styles>
 </file>
@@ -4950,7 +5178,7 @@
 </file>
 
 <file path=customXml/itemProps1.xml><?xml version="1.0" encoding="utf-8"?>
-<ds:datastoreItem xmlns:ds="http://schemas.openxmlformats.org/officeDocument/2006/customXml" ds:itemID="{44CF5C91-092F-47F6-A69B-56F1619A190B}">
+<ds:datastoreItem xmlns:ds="http://schemas.openxmlformats.org/officeDocument/2006/customXml" ds:itemID="{4559EAD2-9CE1-4AC7-901E-A15939C65D6F}">
   <ds:schemaRefs>
     <ds:schemaRef ds:uri="http://schemas.openxmlformats.org/officeDocument/2006/bibliography"/>
   </ds:schemaRefs>

</xml_diff>